<commit_message>
changes to manuscript and figures
</commit_message>
<xml_diff>
--- a/writing/manuscript/power outages simulation manuscript draft october 13.docx
+++ b/writing/manuscript/power outages simulation manuscript draft october 13.docx
@@ -989,23 +989,39 @@
           <w:sz w:val="22"/>
           <w:szCs w:val="22"/>
         </w:rPr>
-        <w:t>a are</w:t>
-      </w:r>
-      <w:r>
-        <w:rPr>
-          <w:rFonts w:ascii="Arial" w:hAnsi="Arial" w:cs="Arial"/>
-          <w:sz w:val="22"/>
-          <w:szCs w:val="22"/>
-        </w:rPr>
-        <w:t xml:space="preserve"> now</w:t>
-      </w:r>
-      <w:r>
-        <w:rPr>
-          <w:rFonts w:ascii="Arial" w:hAnsi="Arial" w:cs="Arial"/>
-          <w:sz w:val="22"/>
-          <w:szCs w:val="22"/>
-        </w:rPr>
-        <w:t xml:space="preserve"> available,</w:t>
+        <w:t xml:space="preserve">a </w:t>
+      </w:r>
+      <w:r>
+        <w:rPr>
+          <w:rFonts w:ascii="Arial" w:hAnsi="Arial" w:cs="Arial"/>
+          <w:sz w:val="22"/>
+          <w:szCs w:val="22"/>
+        </w:rPr>
+        <w:t>have become</w:t>
+      </w:r>
+      <w:r>
+        <w:rPr>
+          <w:rFonts w:ascii="Arial" w:hAnsi="Arial" w:cs="Arial"/>
+          <w:sz w:val="22"/>
+          <w:szCs w:val="22"/>
+        </w:rPr>
+        <w:t xml:space="preserve"> available</w:t>
+      </w:r>
+      <w:r>
+        <w:rPr>
+          <w:rFonts w:ascii="Arial" w:hAnsi="Arial" w:cs="Arial"/>
+          <w:sz w:val="22"/>
+          <w:szCs w:val="22"/>
+        </w:rPr>
+        <w:t xml:space="preserve"> since 2020</w:t>
+      </w:r>
+      <w:r>
+        <w:rPr>
+          <w:rFonts w:ascii="Arial" w:hAnsi="Arial" w:cs="Arial"/>
+          <w:sz w:val="22"/>
+          <w:szCs w:val="22"/>
+        </w:rPr>
+        <w:t>,</w:t>
       </w:r>
       <w:r>
         <w:rPr>
@@ -1686,7 +1702,23 @@
           <w:sz w:val="22"/>
           <w:szCs w:val="22"/>
         </w:rPr>
-        <w:t>When 50% of person-time of exposure data was missing</w:t>
+        <w:t xml:space="preserve">When </w:t>
+      </w:r>
+      <w:r>
+        <w:rPr>
+          <w:rFonts w:ascii="Arial" w:hAnsi="Arial" w:cs="Arial"/>
+          <w:sz w:val="22"/>
+          <w:szCs w:val="22"/>
+        </w:rPr>
+        <w:t>4</w:t>
+      </w:r>
+      <w:r>
+        <w:rPr>
+          <w:rFonts w:ascii="Arial" w:hAnsi="Arial" w:cs="Arial"/>
+          <w:sz w:val="22"/>
+          <w:szCs w:val="22"/>
+        </w:rPr>
+        <w:t>0% of person-time of exposure data was missing</w:t>
       </w:r>
       <w:r>
         <w:rPr>
@@ -6046,6 +6078,14 @@
           <w:sz w:val="22"/>
           <w:szCs w:val="22"/>
         </w:rPr>
+        <w:t xml:space="preserve"> percentage</w:t>
+      </w:r>
+      <w:r>
+        <w:rPr>
+          <w:rFonts w:ascii="Arial" w:hAnsi="Arial" w:cs="Arial"/>
+          <w:sz w:val="22"/>
+          <w:szCs w:val="22"/>
+        </w:rPr>
         <w:t xml:space="preserve"> </w:t>
       </w:r>
       <w:r>
@@ -6054,14 +6094,6 @@
           <w:sz w:val="22"/>
           <w:szCs w:val="22"/>
         </w:rPr>
-        <w:t xml:space="preserve">percentage </w:t>
-      </w:r>
-      <w:r>
-        <w:rPr>
-          <w:rFonts w:ascii="Arial" w:hAnsi="Arial" w:cs="Arial"/>
-          <w:sz w:val="22"/>
-          <w:szCs w:val="22"/>
-        </w:rPr>
         <w:t>cut-point</w:t>
       </w:r>
       <w:r>
@@ -6086,31 +6118,23 @@
           <w:sz w:val="22"/>
           <w:szCs w:val="22"/>
         </w:rPr>
-        <w:t xml:space="preserve">if a county </w:t>
-      </w:r>
-      <w:r>
-        <w:rPr>
-          <w:rFonts w:ascii="Arial" w:hAnsi="Arial" w:cs="Arial"/>
-          <w:sz w:val="22"/>
-          <w:szCs w:val="22"/>
-        </w:rPr>
-        <w:t>ha</w:t>
-      </w:r>
-      <w:r>
-        <w:rPr>
-          <w:rFonts w:ascii="Arial" w:hAnsi="Arial" w:cs="Arial"/>
-          <w:sz w:val="22"/>
-          <w:szCs w:val="22"/>
-        </w:rPr>
-        <w:t>d</w:t>
-      </w:r>
-      <w:r>
-        <w:rPr>
-          <w:rFonts w:ascii="Arial" w:hAnsi="Arial" w:cs="Arial"/>
-          <w:sz w:val="22"/>
-          <w:szCs w:val="22"/>
-        </w:rPr>
-        <w:t xml:space="preserve"> more </w:t>
+        <w:t xml:space="preserve">if a </w:t>
+      </w:r>
+      <w:r>
+        <w:rPr>
+          <w:rFonts w:ascii="Arial" w:hAnsi="Arial" w:cs="Arial"/>
+          <w:sz w:val="22"/>
+          <w:szCs w:val="22"/>
+        </w:rPr>
+        <w:t>dataset had more</w:t>
+      </w:r>
+      <w:r>
+        <w:rPr>
+          <w:rFonts w:ascii="Arial" w:hAnsi="Arial" w:cs="Arial"/>
+          <w:sz w:val="22"/>
+          <w:szCs w:val="22"/>
+        </w:rPr>
+        <w:t xml:space="preserve"> </w:t>
       </w:r>
       <w:r>
         <w:rPr>
@@ -7625,6 +7649,7 @@
       <w:commentRangeStart w:id="5"/>
       <w:commentRangeStart w:id="6"/>
       <w:commentRangeStart w:id="7"/>
+      <w:commentRangeStart w:id="8"/>
     </w:p>
     <w:p>
       <w:pPr>
@@ -7642,23 +7667,31 @@
           <w:sz w:val="22"/>
           <w:szCs w:val="22"/>
         </w:rPr>
-        <w:t>The available p</w:t>
-      </w:r>
-      <w:r>
-        <w:rPr>
-          <w:rFonts w:ascii="Arial" w:hAnsi="Arial" w:cs="Arial"/>
-          <w:sz w:val="22"/>
-          <w:szCs w:val="22"/>
-        </w:rPr>
-        <w:t xml:space="preserve">ower outage exposure </w:t>
-      </w:r>
-      <w:r>
-        <w:rPr>
-          <w:rFonts w:ascii="Arial" w:hAnsi="Arial" w:cs="Arial"/>
-          <w:sz w:val="22"/>
-          <w:szCs w:val="22"/>
-        </w:rPr>
-        <w:t>data is</w:t>
+        <w:t>D</w:t>
+      </w:r>
+      <w:r>
+        <w:rPr>
+          <w:rFonts w:ascii="Arial" w:hAnsi="Arial" w:cs="Arial"/>
+          <w:sz w:val="22"/>
+          <w:szCs w:val="22"/>
+        </w:rPr>
+        <w:t>ata</w:t>
+      </w:r>
+      <w:r>
+        <w:rPr>
+          <w:rFonts w:ascii="Arial" w:hAnsi="Arial" w:cs="Arial"/>
+          <w:sz w:val="22"/>
+          <w:szCs w:val="22"/>
+        </w:rPr>
+        <w:t xml:space="preserve"> from POUS</w:t>
+      </w:r>
+      <w:r>
+        <w:rPr>
+          <w:rFonts w:ascii="Arial" w:hAnsi="Arial" w:cs="Arial"/>
+          <w:sz w:val="22"/>
+          <w:szCs w:val="22"/>
+        </w:rPr>
+        <w:t xml:space="preserve"> is</w:t>
       </w:r>
       <w:r>
         <w:rPr>
@@ -7674,31 +7707,23 @@
           <w:sz w:val="22"/>
           <w:szCs w:val="22"/>
         </w:rPr>
-        <w:t>; again, t</w:t>
-      </w:r>
-      <w:r>
-        <w:rPr>
-          <w:rFonts w:ascii="Arial" w:hAnsi="Arial" w:cs="Arial"/>
-          <w:sz w:val="22"/>
-          <w:szCs w:val="22"/>
-        </w:rPr>
-        <w:t xml:space="preserve">he </w:t>
-      </w:r>
-      <w:r>
-        <w:rPr>
-          <w:rFonts w:ascii="Arial" w:hAnsi="Arial" w:cs="Arial"/>
-          <w:sz w:val="22"/>
-          <w:szCs w:val="22"/>
-        </w:rPr>
-        <w:t>POUS dataset</w:t>
-      </w:r>
-      <w:r>
-        <w:rPr>
-          <w:rFonts w:ascii="Arial" w:hAnsi="Arial" w:cs="Arial"/>
-          <w:sz w:val="22"/>
-          <w:szCs w:val="22"/>
-        </w:rPr>
-        <w:t xml:space="preserve"> contains </w:t>
+        <w:t xml:space="preserve">. </w:t>
+      </w:r>
+      <w:r>
+        <w:rPr>
+          <w:rFonts w:ascii="Arial" w:hAnsi="Arial" w:cs="Arial"/>
+          <w:sz w:val="22"/>
+          <w:szCs w:val="22"/>
+        </w:rPr>
+        <w:t xml:space="preserve">POUS </w:t>
+      </w:r>
+      <w:r>
+        <w:rPr>
+          <w:rFonts w:ascii="Arial" w:hAnsi="Arial" w:cs="Arial"/>
+          <w:sz w:val="22"/>
+          <w:szCs w:val="22"/>
+        </w:rPr>
+        <w:t xml:space="preserve">contains </w:t>
       </w:r>
       <w:r>
         <w:rPr>
@@ -7714,23 +7739,23 @@
           <w:sz w:val="22"/>
           <w:szCs w:val="22"/>
         </w:rPr>
-        <w:t xml:space="preserve">ounts of customers without power </w:t>
-      </w:r>
-      <w:r>
-        <w:rPr>
-          <w:rFonts w:ascii="Arial" w:hAnsi="Arial" w:cs="Arial"/>
-          <w:sz w:val="22"/>
-          <w:szCs w:val="22"/>
-        </w:rPr>
-        <w:t xml:space="preserve">for </w:t>
-      </w:r>
-      <w:r>
-        <w:rPr>
-          <w:rFonts w:ascii="Arial" w:hAnsi="Arial" w:cs="Arial"/>
-          <w:sz w:val="22"/>
-          <w:szCs w:val="22"/>
-        </w:rPr>
-        <w:t xml:space="preserve">each hour. </w:t>
+        <w:t>ounts of customers without power</w:t>
+      </w:r>
+      <w:r>
+        <w:rPr>
+          <w:rFonts w:ascii="Arial" w:hAnsi="Arial" w:cs="Arial"/>
+          <w:sz w:val="22"/>
+          <w:szCs w:val="22"/>
+        </w:rPr>
+        <w:t xml:space="preserve"> by hour</w:t>
+      </w:r>
+      <w:r>
+        <w:rPr>
+          <w:rFonts w:ascii="Arial" w:hAnsi="Arial" w:cs="Arial"/>
+          <w:sz w:val="22"/>
+          <w:szCs w:val="22"/>
+        </w:rPr>
+        <w:t xml:space="preserve">. </w:t>
       </w:r>
       <w:r>
         <w:rPr>
@@ -7746,7 +7771,7 @@
           <w:sz w:val="22"/>
           <w:szCs w:val="22"/>
         </w:rPr>
-        <w:t>studying</w:t>
+        <w:t>using POUS to study</w:t>
       </w:r>
       <w:r>
         <w:rPr>
@@ -7826,14 +7851,6 @@
           <w:sz w:val="22"/>
           <w:szCs w:val="22"/>
         </w:rPr>
-        <w:t xml:space="preserve"> spatial-unit level</w:t>
-      </w:r>
-      <w:r>
-        <w:rPr>
-          <w:rFonts w:ascii="Arial" w:hAnsi="Arial" w:cs="Arial"/>
-          <w:sz w:val="22"/>
-          <w:szCs w:val="22"/>
-        </w:rPr>
         <w:t xml:space="preserve"> </w:t>
       </w:r>
       <w:r>
@@ -7842,6 +7859,38 @@
           <w:sz w:val="22"/>
           <w:szCs w:val="22"/>
         </w:rPr>
+        <w:t>county</w:t>
+      </w:r>
+      <w:r>
+        <w:rPr>
+          <w:rFonts w:ascii="Arial" w:hAnsi="Arial" w:cs="Arial"/>
+          <w:sz w:val="22"/>
+          <w:szCs w:val="22"/>
+        </w:rPr>
+        <w:t>-</w:t>
+      </w:r>
+      <w:r>
+        <w:rPr>
+          <w:rFonts w:ascii="Arial" w:hAnsi="Arial" w:cs="Arial"/>
+          <w:sz w:val="22"/>
+          <w:szCs w:val="22"/>
+        </w:rPr>
+        <w:t>level</w:t>
+      </w:r>
+      <w:r>
+        <w:rPr>
+          <w:rFonts w:ascii="Arial" w:hAnsi="Arial" w:cs="Arial"/>
+          <w:sz w:val="22"/>
+          <w:szCs w:val="22"/>
+        </w:rPr>
+        <w:t xml:space="preserve"> </w:t>
+      </w:r>
+      <w:r>
+        <w:rPr>
+          <w:rFonts w:ascii="Arial" w:hAnsi="Arial" w:cs="Arial"/>
+          <w:sz w:val="22"/>
+          <w:szCs w:val="22"/>
+        </w:rPr>
         <w:t>daily or hourly</w:t>
       </w:r>
       <w:r>
@@ -7970,7 +8019,15 @@
           <w:sz w:val="22"/>
           <w:szCs w:val="22"/>
         </w:rPr>
-        <w:t>If one spatial unit</w:t>
+        <w:t>If one</w:t>
+      </w:r>
+      <w:r>
+        <w:rPr>
+          <w:rFonts w:ascii="Arial" w:hAnsi="Arial" w:cs="Arial"/>
+          <w:sz w:val="22"/>
+          <w:szCs w:val="22"/>
+        </w:rPr>
+        <w:t xml:space="preserve"> county</w:t>
       </w:r>
       <w:r>
         <w:rPr>
@@ -7994,7 +8051,23 @@
           <w:sz w:val="22"/>
           <w:szCs w:val="22"/>
         </w:rPr>
-        <w:t>100 customer hours without power</w:t>
+        <w:t>100</w:t>
+      </w:r>
+      <w:r>
+        <w:rPr>
+          <w:rFonts w:ascii="Arial" w:hAnsi="Arial" w:cs="Arial"/>
+          <w:sz w:val="22"/>
+          <w:szCs w:val="22"/>
+        </w:rPr>
+        <w:t>0</w:t>
+      </w:r>
+      <w:r>
+        <w:rPr>
+          <w:rFonts w:ascii="Arial" w:hAnsi="Arial" w:cs="Arial"/>
+          <w:sz w:val="22"/>
+          <w:szCs w:val="22"/>
+        </w:rPr>
+        <w:t xml:space="preserve"> customer hours without power</w:t>
       </w:r>
       <w:r>
         <w:rPr>
@@ -8010,15 +8083,55 @@
           <w:sz w:val="22"/>
           <w:szCs w:val="22"/>
         </w:rPr>
-        <w:t>could mean that 10 customers were without power for 10 hours, or 1000 customers were without power for 10 minutes</w:t>
-      </w:r>
-      <w:r>
-        <w:rPr>
-          <w:rFonts w:ascii="Arial" w:hAnsi="Arial" w:cs="Arial"/>
-          <w:sz w:val="22"/>
-          <w:szCs w:val="22"/>
-        </w:rPr>
-        <w:t xml:space="preserve"> in that spatial unit on that day.</w:t>
+        <w:t>could mean that 10</w:t>
+      </w:r>
+      <w:r>
+        <w:rPr>
+          <w:rFonts w:ascii="Arial" w:hAnsi="Arial" w:cs="Arial"/>
+          <w:sz w:val="22"/>
+          <w:szCs w:val="22"/>
+        </w:rPr>
+        <w:t>0</w:t>
+      </w:r>
+      <w:r>
+        <w:rPr>
+          <w:rFonts w:ascii="Arial" w:hAnsi="Arial" w:cs="Arial"/>
+          <w:sz w:val="22"/>
+          <w:szCs w:val="22"/>
+        </w:rPr>
+        <w:t xml:space="preserve"> customers were without power for 10 hours, or 1000 customers were without power for 1 </w:t>
+      </w:r>
+      <w:r>
+        <w:rPr>
+          <w:rFonts w:ascii="Arial" w:hAnsi="Arial" w:cs="Arial"/>
+          <w:sz w:val="22"/>
+          <w:szCs w:val="22"/>
+        </w:rPr>
+        <w:t>hour</w:t>
+      </w:r>
+      <w:r>
+        <w:rPr>
+          <w:rFonts w:ascii="Arial" w:hAnsi="Arial" w:cs="Arial"/>
+          <w:sz w:val="22"/>
+          <w:szCs w:val="22"/>
+        </w:rPr>
+        <w:t xml:space="preserve"> in </w:t>
+      </w:r>
+      <w:r>
+        <w:rPr>
+          <w:rFonts w:ascii="Arial" w:hAnsi="Arial" w:cs="Arial"/>
+          <w:sz w:val="22"/>
+          <w:szCs w:val="22"/>
+        </w:rPr>
+        <w:t xml:space="preserve">that county </w:t>
+      </w:r>
+      <w:r>
+        <w:rPr>
+          <w:rFonts w:ascii="Arial" w:hAnsi="Arial" w:cs="Arial"/>
+          <w:sz w:val="22"/>
+          <w:szCs w:val="22"/>
+        </w:rPr>
+        <w:t>on that day.</w:t>
       </w:r>
       <w:r>
         <w:rPr>
@@ -8341,6 +8454,13 @@
         </w:rPr>
         <w:commentReference w:id="7"/>
       </w:r>
+      <w:commentRangeEnd w:id="8"/>
+      <w:r>
+        <w:rPr>
+          <w:rStyle w:val="CommentReference"/>
+        </w:rPr>
+        <w:commentReference w:id="8"/>
+      </w:r>
     </w:p>
     <w:p>
       <w:pPr>
@@ -10607,111 +10727,7 @@
           <w:sz w:val="22"/>
           <w:szCs w:val="22"/>
         </w:rPr>
-        <w:t xml:space="preserve"> do hypothesize that 8+ hour power outages matter for electricity-dependent medical device users, </w:t>
-      </w:r>
-      <w:commentRangeStart w:id="8"/>
-      <w:commentRangeStart w:id="9"/>
-      <w:commentRangeStart w:id="10"/>
-      <w:commentRangeStart w:id="11"/>
-      <w:r>
-        <w:rPr>
-          <w:rFonts w:ascii="Arial" w:hAnsi="Arial" w:cs="Arial"/>
-          <w:sz w:val="22"/>
-          <w:szCs w:val="22"/>
-        </w:rPr>
-        <w:t xml:space="preserve">as well </w:t>
-      </w:r>
-      <w:r>
-        <w:rPr>
-          <w:rFonts w:ascii="Arial" w:hAnsi="Arial" w:cs="Arial"/>
-          <w:sz w:val="22"/>
-          <w:szCs w:val="22"/>
-        </w:rPr>
-        <w:t xml:space="preserve">as </w:t>
-      </w:r>
-      <w:r>
-        <w:rPr>
-          <w:rFonts w:ascii="Arial" w:hAnsi="Arial" w:cs="Arial"/>
-          <w:sz w:val="22"/>
-          <w:szCs w:val="22"/>
-        </w:rPr>
-        <w:t>heat and cold-</w:t>
-      </w:r>
-      <w:r>
-        <w:rPr>
-          <w:rFonts w:ascii="Arial" w:hAnsi="Arial" w:cs="Arial"/>
-          <w:sz w:val="22"/>
-          <w:szCs w:val="22"/>
-        </w:rPr>
-        <w:t>driven</w:t>
-      </w:r>
-      <w:r>
-        <w:rPr>
-          <w:rFonts w:ascii="Arial" w:hAnsi="Arial" w:cs="Arial"/>
-          <w:sz w:val="22"/>
-          <w:szCs w:val="22"/>
-        </w:rPr>
-        <w:t xml:space="preserve"> </w:t>
-      </w:r>
-      <w:r>
-        <w:rPr>
-          <w:rFonts w:ascii="Arial" w:hAnsi="Arial" w:cs="Arial"/>
-          <w:sz w:val="22"/>
-          <w:szCs w:val="22"/>
-        </w:rPr>
-        <w:t>outcomes</w:t>
-      </w:r>
-      <w:r>
-        <w:rPr>
-          <w:rFonts w:ascii="Arial" w:hAnsi="Arial" w:cs="Arial"/>
-          <w:sz w:val="22"/>
-          <w:szCs w:val="22"/>
-        </w:rPr>
-        <w:t xml:space="preserve"> </w:t>
-      </w:r>
-      <w:commentRangeEnd w:id="8"/>
-      <w:r>
-        <w:rPr>
-          <w:rStyle w:val="CommentReference"/>
-        </w:rPr>
-        <w:commentReference w:id="8"/>
-      </w:r>
-      <w:commentRangeEnd w:id="9"/>
-      <w:r>
-        <w:rPr>
-          <w:rStyle w:val="CommentReference"/>
-        </w:rPr>
-        <w:commentReference w:id="9"/>
-      </w:r>
-      <w:commentRangeEnd w:id="10"/>
-      <w:r>
-        <w:rPr>
-          <w:rStyle w:val="CommentReference"/>
-        </w:rPr>
-        <w:commentReference w:id="10"/>
-      </w:r>
-      <w:commentRangeEnd w:id="11"/>
-      <w:r>
-        <w:rPr>
-          <w:rStyle w:val="CommentReference"/>
-        </w:rPr>
-        <w:commentReference w:id="11"/>
-      </w:r>
-      <w:r>
-        <w:rPr>
-          <w:rFonts w:ascii="Arial" w:hAnsi="Arial" w:cs="Arial"/>
-          <w:sz w:val="22"/>
-          <w:szCs w:val="22"/>
-        </w:rPr>
-        <w:t>caused by outage</w:t>
-      </w:r>
-      <w:r>
-        <w:rPr>
-          <w:rFonts w:ascii="Arial" w:hAnsi="Arial" w:cs="Arial"/>
-          <w:sz w:val="22"/>
-          <w:szCs w:val="22"/>
-        </w:rPr>
-        <w:t xml:space="preserve">, so we chose to use 8+ hours in the simulation. </w:t>
+        <w:t xml:space="preserve"> do hypothesize that 8+ hour power outages matter for electricity-dependent medical device users, so we chose to use 8+ hours in the simulation. </w:t>
       </w:r>
       <w:r>
         <w:rPr>
@@ -11133,64 +11149,72 @@
           <w:sz w:val="22"/>
           <w:szCs w:val="22"/>
         </w:rPr>
+        <w:t xml:space="preserve">This produced </w:t>
+      </w:r>
+      <w:r>
+        <w:rPr>
+          <w:rFonts w:ascii="Arial" w:hAnsi="Arial" w:cs="Arial"/>
+          <w:sz w:val="22"/>
+          <w:szCs w:val="22"/>
+        </w:rPr>
+        <w:t xml:space="preserve">a </w:t>
+      </w:r>
+      <w:r>
+        <w:rPr>
+          <w:rFonts w:ascii="Arial" w:hAnsi="Arial" w:cs="Arial"/>
+          <w:sz w:val="22"/>
+          <w:szCs w:val="22"/>
+        </w:rPr>
+        <w:t>one-year time series of daily hospitalization rates fo</w:t>
+      </w:r>
+      <w:r>
+        <w:rPr>
+          <w:rFonts w:ascii="Arial" w:hAnsi="Arial" w:cs="Arial"/>
+          <w:sz w:val="22"/>
+          <w:szCs w:val="22"/>
+        </w:rPr>
+        <w:t>r</w:t>
+      </w:r>
+      <w:r>
+        <w:rPr>
+          <w:rFonts w:ascii="Arial" w:hAnsi="Arial" w:cs="Arial"/>
+          <w:sz w:val="22"/>
+          <w:szCs w:val="22"/>
+        </w:rPr>
+        <w:t xml:space="preserve"> each county</w:t>
+      </w:r>
+      <w:r>
+        <w:rPr>
+          <w:rFonts w:ascii="Arial" w:hAnsi="Arial" w:cs="Arial"/>
+          <w:sz w:val="22"/>
+          <w:szCs w:val="22"/>
+        </w:rPr>
+        <w:t>.</w:t>
+      </w:r>
+      <w:r>
+        <w:rPr>
+          <w:rFonts w:ascii="Arial" w:hAnsi="Arial" w:cs="Arial"/>
+          <w:sz w:val="22"/>
+          <w:szCs w:val="22"/>
+        </w:rPr>
+        <w:t xml:space="preserve"> </w:t>
+      </w:r>
+      <w:r>
+        <w:rPr>
+          <w:rFonts w:ascii="Arial" w:hAnsi="Arial" w:cs="Arial"/>
+          <w:sz w:val="22"/>
+          <w:szCs w:val="22"/>
+        </w:rPr>
+        <w:t xml:space="preserve">We repeated </w:t>
+      </w:r>
+      <w:r>
+        <w:rPr>
+          <w:rFonts w:ascii="Arial" w:hAnsi="Arial" w:cs="Arial"/>
+          <w:sz w:val="22"/>
+          <w:szCs w:val="22"/>
+        </w:rPr>
         <w:lastRenderedPageBreak/>
-        <w:t xml:space="preserve">This produced </w:t>
-      </w:r>
-      <w:r>
-        <w:rPr>
-          <w:rFonts w:ascii="Arial" w:hAnsi="Arial" w:cs="Arial"/>
-          <w:sz w:val="22"/>
-          <w:szCs w:val="22"/>
-        </w:rPr>
-        <w:t xml:space="preserve">a </w:t>
-      </w:r>
-      <w:r>
-        <w:rPr>
-          <w:rFonts w:ascii="Arial" w:hAnsi="Arial" w:cs="Arial"/>
-          <w:sz w:val="22"/>
-          <w:szCs w:val="22"/>
-        </w:rPr>
-        <w:t>one-year time series of daily hospitalization rates fo</w:t>
-      </w:r>
-      <w:r>
-        <w:rPr>
-          <w:rFonts w:ascii="Arial" w:hAnsi="Arial" w:cs="Arial"/>
-          <w:sz w:val="22"/>
-          <w:szCs w:val="22"/>
-        </w:rPr>
-        <w:t>r</w:t>
-      </w:r>
-      <w:r>
-        <w:rPr>
-          <w:rFonts w:ascii="Arial" w:hAnsi="Arial" w:cs="Arial"/>
-          <w:sz w:val="22"/>
-          <w:szCs w:val="22"/>
-        </w:rPr>
-        <w:t xml:space="preserve"> each county</w:t>
-      </w:r>
-      <w:r>
-        <w:rPr>
-          <w:rFonts w:ascii="Arial" w:hAnsi="Arial" w:cs="Arial"/>
-          <w:sz w:val="22"/>
-          <w:szCs w:val="22"/>
-        </w:rPr>
-        <w:t>.</w:t>
-      </w:r>
-      <w:r>
-        <w:rPr>
-          <w:rFonts w:ascii="Arial" w:hAnsi="Arial" w:cs="Arial"/>
-          <w:sz w:val="22"/>
-          <w:szCs w:val="22"/>
-        </w:rPr>
-        <w:t xml:space="preserve"> </w:t>
-      </w:r>
-      <w:r>
-        <w:rPr>
-          <w:rFonts w:ascii="Arial" w:hAnsi="Arial" w:cs="Arial"/>
-          <w:sz w:val="22"/>
-          <w:szCs w:val="22"/>
-        </w:rPr>
-        <w:t>We repeated this procedure twice</w:t>
+        <w:t>this procedure twice</w:t>
       </w:r>
       <w:r>
         <w:rPr>
@@ -12600,16 +12624,7 @@
           <w:sz w:val="22"/>
           <w:szCs w:val="22"/>
         </w:rPr>
-        <w:t xml:space="preserve">the researcher </w:t>
-      </w:r>
-      <w:r>
-        <w:rPr>
-          <w:rFonts w:ascii="Arial" w:hAnsi="Arial" w:cs="Arial"/>
-          <w:sz w:val="22"/>
-          <w:szCs w:val="22"/>
-        </w:rPr>
-        <w:lastRenderedPageBreak/>
-        <w:t xml:space="preserve">assumed 8+ hour outages caused health effects, </w:t>
+        <w:t xml:space="preserve">the researcher assumed 8+ hour outages caused health effects, </w:t>
       </w:r>
       <w:r>
         <w:rPr>
@@ -12716,6 +12731,7 @@
           <w:sz w:val="22"/>
           <w:szCs w:val="22"/>
         </w:rPr>
+        <w:lastRenderedPageBreak/>
         <w:t>To model this scenario,</w:t>
       </w:r>
       <w:r>
@@ -14095,7 +14111,23 @@
           <w:sz w:val="22"/>
           <w:szCs w:val="22"/>
         </w:rPr>
-        <w:t xml:space="preserve">missing exposure data, we created four additional exposure datasets for each of the 100 </w:t>
+        <w:t xml:space="preserve">missing exposure data, we created </w:t>
+      </w:r>
+      <w:r>
+        <w:rPr>
+          <w:rFonts w:ascii="Arial" w:hAnsi="Arial" w:cs="Arial"/>
+          <w:sz w:val="22"/>
+          <w:szCs w:val="22"/>
+        </w:rPr>
+        <w:t>nine</w:t>
+      </w:r>
+      <w:r>
+        <w:rPr>
+          <w:rFonts w:ascii="Arial" w:hAnsi="Arial" w:cs="Arial"/>
+          <w:sz w:val="22"/>
+          <w:szCs w:val="22"/>
+        </w:rPr>
+        <w:t xml:space="preserve"> additional exposure datasets for each of the 100 </w:t>
       </w:r>
       <w:r>
         <w:rPr>
@@ -14111,7 +14143,95 @@
           <w:sz w:val="22"/>
           <w:szCs w:val="22"/>
         </w:rPr>
-        <w:t>counties, each with an increasing percentage of missing observations (10%, 30%, 50%, 70%). To create missingness, we randomly removed</w:t>
+        <w:t>counties</w:t>
+      </w:r>
+      <w:r>
+        <w:rPr>
+          <w:rFonts w:ascii="Arial" w:hAnsi="Arial" w:cs="Arial"/>
+          <w:sz w:val="22"/>
+          <w:szCs w:val="22"/>
+        </w:rPr>
+        <w:t xml:space="preserve">. </w:t>
+      </w:r>
+      <w:r>
+        <w:rPr>
+          <w:rFonts w:ascii="Arial" w:hAnsi="Arial" w:cs="Arial"/>
+          <w:sz w:val="22"/>
+          <w:szCs w:val="22"/>
+        </w:rPr>
+        <w:t>In each dataset, a certain number of counties were affected by missing data</w:t>
+      </w:r>
+      <w:r>
+        <w:rPr>
+          <w:rFonts w:ascii="Arial" w:hAnsi="Arial" w:cs="Arial"/>
+          <w:sz w:val="22"/>
+          <w:szCs w:val="22"/>
+        </w:rPr>
+        <w:t xml:space="preserve"> </w:t>
+      </w:r>
+      <w:r>
+        <w:rPr>
+          <w:rFonts w:ascii="Arial" w:hAnsi="Arial" w:cs="Arial"/>
+          <w:sz w:val="22"/>
+          <w:szCs w:val="22"/>
+        </w:rPr>
+        <w:t>(</w:t>
+      </w:r>
+      <w:r>
+        <w:rPr>
+          <w:rFonts w:ascii="Arial" w:hAnsi="Arial" w:cs="Arial"/>
+          <w:sz w:val="22"/>
+          <w:szCs w:val="22"/>
+        </w:rPr>
+        <w:t>Table 1</w:t>
+      </w:r>
+      <w:r>
+        <w:rPr>
+          <w:rFonts w:ascii="Arial" w:hAnsi="Arial" w:cs="Arial"/>
+          <w:sz w:val="22"/>
+          <w:szCs w:val="22"/>
+        </w:rPr>
+        <w:t>).</w:t>
+      </w:r>
+      <w:r>
+        <w:rPr>
+          <w:rFonts w:ascii="Arial" w:hAnsi="Arial" w:cs="Arial"/>
+          <w:sz w:val="22"/>
+          <w:szCs w:val="22"/>
+        </w:rPr>
+        <w:t xml:space="preserve"> </w:t>
+      </w:r>
+      <w:commentRangeStart w:id="9"/>
+      <w:r>
+        <w:rPr>
+          <w:rFonts w:ascii="Arial" w:hAnsi="Arial" w:cs="Arial"/>
+          <w:sz w:val="22"/>
+          <w:szCs w:val="22"/>
+        </w:rPr>
+        <w:t>In</w:t>
+      </w:r>
+      <w:commentRangeEnd w:id="9"/>
+      <w:r>
+        <w:rPr>
+          <w:rStyle w:val="CommentReference"/>
+        </w:rPr>
+        <w:commentReference w:id="9"/>
+      </w:r>
+      <w:r>
+        <w:rPr>
+          <w:rFonts w:ascii="Arial" w:hAnsi="Arial" w:cs="Arial"/>
+          <w:sz w:val="22"/>
+          <w:szCs w:val="22"/>
+        </w:rPr>
+        <w:t xml:space="preserve"> the scenario with the least missing data, 20% of counties were missing 20% of county-hours, and in the worst case, 80% of counties were missing 80% of county-hours. </w:t>
+      </w:r>
+      <w:r>
+        <w:rPr>
+          <w:rFonts w:ascii="Arial" w:hAnsi="Arial" w:cs="Arial"/>
+          <w:sz w:val="22"/>
+          <w:szCs w:val="22"/>
+        </w:rPr>
+        <w:t>To create missingness, we randomly removed</w:t>
       </w:r>
       <w:r>
         <w:rPr>
@@ -14167,7 +14287,7 @@
           <w:sz w:val="22"/>
           <w:szCs w:val="22"/>
         </w:rPr>
-        <w:t xml:space="preserve">We treated missing observations as though they indicated no power outage </w:t>
+        <w:t xml:space="preserve">We treated missing observations as though they indicated no power outage exposure (0 customers without power) </w:t>
       </w:r>
       <w:r>
         <w:rPr>
@@ -14176,7 +14296,7 @@
           <w:szCs w:val="22"/>
         </w:rPr>
         <w:lastRenderedPageBreak/>
-        <w:t>exposure (0 customers without power) since this is the</w:t>
+        <w:t>since this is the</w:t>
       </w:r>
       <w:r>
         <w:rPr>
@@ -14264,7 +14384,15 @@
           <w:sz w:val="22"/>
           <w:szCs w:val="22"/>
         </w:rPr>
-        <w:t xml:space="preserve"> four</w:t>
+        <w:t xml:space="preserve"> </w:t>
+      </w:r>
+      <w:r>
+        <w:rPr>
+          <w:rFonts w:ascii="Arial" w:hAnsi="Arial" w:cs="Arial"/>
+          <w:sz w:val="22"/>
+          <w:szCs w:val="22"/>
+        </w:rPr>
+        <w:t>nine</w:t>
       </w:r>
       <w:r>
         <w:rPr>
@@ -14355,31 +14483,23 @@
           <w:sz w:val="22"/>
           <w:szCs w:val="22"/>
         </w:rPr>
-        <w:t xml:space="preserve"> in the four datasets with missing data (</w:t>
-      </w:r>
-      <w:r>
-        <w:rPr>
-          <w:rFonts w:ascii="Arial" w:hAnsi="Arial" w:cs="Arial"/>
-          <w:sz w:val="22"/>
-          <w:szCs w:val="22"/>
-        </w:rPr>
-        <w:t>10%, 30%, 50%, 70%</w:t>
-      </w:r>
-      <w:r>
-        <w:rPr>
-          <w:rFonts w:ascii="Arial" w:hAnsi="Arial" w:cs="Arial"/>
-          <w:sz w:val="22"/>
-          <w:szCs w:val="22"/>
-        </w:rPr>
-        <w:t xml:space="preserve"> </w:t>
-      </w:r>
-      <w:r>
-        <w:rPr>
-          <w:rFonts w:ascii="Arial" w:hAnsi="Arial" w:cs="Arial"/>
-          <w:sz w:val="22"/>
-          <w:szCs w:val="22"/>
-        </w:rPr>
-        <w:t>missing) and hospitalization counts generated based on a</w:t>
+        <w:t xml:space="preserve"> in the </w:t>
+      </w:r>
+      <w:r>
+        <w:rPr>
+          <w:rFonts w:ascii="Arial" w:hAnsi="Arial" w:cs="Arial"/>
+          <w:sz w:val="22"/>
+          <w:szCs w:val="22"/>
+        </w:rPr>
+        <w:t>nine</w:t>
+      </w:r>
+      <w:r>
+        <w:rPr>
+          <w:rFonts w:ascii="Arial" w:hAnsi="Arial" w:cs="Arial"/>
+          <w:sz w:val="22"/>
+          <w:szCs w:val="22"/>
+        </w:rPr>
+        <w:t xml:space="preserve"> datasets with missing data and hospitalization counts generated based on a</w:t>
       </w:r>
       <w:r>
         <w:rPr>
@@ -14831,11 +14951,12 @@
           <w:szCs w:val="22"/>
         </w:rPr>
       </w:pPr>
+      <w:commentRangeStart w:id="10"/>
+      <w:commentRangeStart w:id="11"/>
       <w:commentRangeStart w:id="12"/>
       <w:commentRangeStart w:id="13"/>
       <w:commentRangeStart w:id="14"/>
       <w:commentRangeStart w:id="15"/>
-      <w:commentRangeStart w:id="16"/>
       <w:r>
         <w:rPr>
           <w:rFonts w:ascii="Arial" w:hAnsi="Arial" w:cs="Arial"/>
@@ -14844,6 +14965,20 @@
         </w:rPr>
         <w:t>We</w:t>
       </w:r>
+      <w:commentRangeEnd w:id="10"/>
+      <w:r>
+        <w:rPr>
+          <w:rStyle w:val="CommentReference"/>
+        </w:rPr>
+        <w:commentReference w:id="10"/>
+      </w:r>
+      <w:commentRangeEnd w:id="11"/>
+      <w:r>
+        <w:rPr>
+          <w:rStyle w:val="CommentReference"/>
+        </w:rPr>
+        <w:commentReference w:id="11"/>
+      </w:r>
       <w:commentRangeEnd w:id="12"/>
       <w:r>
         <w:rPr>
@@ -14871,13 +15006,6 @@
           <w:rStyle w:val="CommentReference"/>
         </w:rPr>
         <w:commentReference w:id="15"/>
-      </w:r>
-      <w:commentRangeEnd w:id="16"/>
-      <w:r>
-        <w:rPr>
-          <w:rStyle w:val="CommentReference"/>
-        </w:rPr>
-        <w:commentReference w:id="16"/>
       </w:r>
       <w:r>
         <w:rPr>
@@ -16320,9 +16448,9 @@
         </w:rPr>
         <w:t xml:space="preserve">while minimizing potential bias in future epidemiological </w:t>
       </w:r>
+      <w:commentRangeStart w:id="16"/>
       <w:commentRangeStart w:id="17"/>
       <w:commentRangeStart w:id="18"/>
-      <w:commentRangeStart w:id="19"/>
       <w:r>
         <w:rPr>
           <w:rFonts w:ascii="Arial" w:hAnsi="Arial" w:cs="Arial"/>
@@ -16331,6 +16459,13 @@
         </w:rPr>
         <w:t>studies</w:t>
       </w:r>
+      <w:commentRangeEnd w:id="16"/>
+      <w:r>
+        <w:rPr>
+          <w:rStyle w:val="CommentReference"/>
+        </w:rPr>
+        <w:commentReference w:id="16"/>
+      </w:r>
       <w:commentRangeEnd w:id="17"/>
       <w:r>
         <w:rPr>
@@ -16344,13 +16479,6 @@
           <w:rStyle w:val="CommentReference"/>
         </w:rPr>
         <w:commentReference w:id="18"/>
-      </w:r>
-      <w:commentRangeEnd w:id="19"/>
-      <w:r>
-        <w:rPr>
-          <w:rStyle w:val="CommentReference"/>
-        </w:rPr>
-        <w:commentReference w:id="19"/>
       </w:r>
       <w:r>
         <w:rPr>
@@ -16731,9 +16859,9 @@
         </w:rPr>
         <w:t xml:space="preserve"> than in simulations with smaller effect </w:t>
       </w:r>
+      <w:commentRangeStart w:id="19"/>
       <w:commentRangeStart w:id="20"/>
       <w:commentRangeStart w:id="21"/>
-      <w:commentRangeStart w:id="22"/>
       <w:r>
         <w:rPr>
           <w:rFonts w:ascii="Arial" w:hAnsi="Arial" w:cs="Arial"/>
@@ -16742,6 +16870,13 @@
         </w:rPr>
         <w:t>sizes</w:t>
       </w:r>
+      <w:commentRangeEnd w:id="19"/>
+      <w:r>
+        <w:rPr>
+          <w:rStyle w:val="CommentReference"/>
+        </w:rPr>
+        <w:commentReference w:id="19"/>
+      </w:r>
       <w:commentRangeEnd w:id="20"/>
       <w:r>
         <w:rPr>
@@ -16755,13 +16890,6 @@
           <w:rStyle w:val="CommentReference"/>
         </w:rPr>
         <w:commentReference w:id="21"/>
-      </w:r>
-      <w:commentRangeEnd w:id="22"/>
-      <w:r>
-        <w:rPr>
-          <w:rStyle w:val="CommentReference"/>
-        </w:rPr>
-        <w:commentReference w:id="22"/>
       </w:r>
       <w:r>
         <w:rPr>
@@ -17090,7 +17218,7 @@
         </w:rPr>
         <w:t xml:space="preserve">substantial missing data, effect estimates may have been biased towards the </w:t>
       </w:r>
-      <w:commentRangeStart w:id="23"/>
+      <w:commentRangeStart w:id="22"/>
       <w:r>
         <w:rPr>
           <w:rFonts w:ascii="Arial" w:hAnsi="Arial" w:cs="Arial"/>
@@ -17099,12 +17227,12 @@
         </w:rPr>
         <w:t>null</w:t>
       </w:r>
-      <w:commentRangeEnd w:id="23"/>
+      <w:commentRangeEnd w:id="22"/>
       <w:r>
         <w:rPr>
           <w:rStyle w:val="CommentReference"/>
         </w:rPr>
-        <w:commentReference w:id="23"/>
+        <w:commentReference w:id="22"/>
       </w:r>
       <w:r>
         <w:rPr>
@@ -17841,6 +17969,167 @@
           <w:szCs w:val="22"/>
         </w:rPr>
       </w:pPr>
+      <w:commentRangeStart w:id="23"/>
+      <w:r>
+        <w:rPr>
+          <w:rFonts w:ascii="Arial" w:hAnsi="Arial" w:cs="Arial"/>
+          <w:sz w:val="22"/>
+          <w:szCs w:val="22"/>
+        </w:rPr>
+        <w:t>Currently, power outage is understudied</w:t>
+      </w:r>
+      <w:r>
+        <w:rPr>
+          <w:rFonts w:ascii="Arial" w:hAnsi="Arial" w:cs="Arial"/>
+          <w:sz w:val="22"/>
+          <w:szCs w:val="22"/>
+        </w:rPr>
+        <w:t xml:space="preserve"> </w:t>
+      </w:r>
+      <w:r>
+        <w:rPr>
+          <w:rFonts w:ascii="Arial" w:hAnsi="Arial" w:cs="Arial"/>
+          <w:sz w:val="22"/>
+          <w:szCs w:val="22"/>
+        </w:rPr>
+        <w:t>exposure,</w:t>
+      </w:r>
+      <w:r>
+        <w:rPr>
+          <w:rFonts w:ascii="Arial" w:hAnsi="Arial" w:cs="Arial"/>
+          <w:sz w:val="22"/>
+          <w:szCs w:val="22"/>
+        </w:rPr>
+        <w:t xml:space="preserve"> but power outages are increasing in frequency and </w:t>
+      </w:r>
+      <w:r>
+        <w:rPr>
+          <w:rFonts w:ascii="Arial" w:hAnsi="Arial" w:cs="Arial"/>
+          <w:sz w:val="22"/>
+          <w:szCs w:val="22"/>
+        </w:rPr>
+        <w:t>duration</w:t>
+      </w:r>
+      <w:r>
+        <w:rPr>
+          <w:rFonts w:ascii="Arial" w:hAnsi="Arial" w:cs="Arial"/>
+          <w:sz w:val="22"/>
+          <w:szCs w:val="22"/>
+        </w:rPr>
+        <w:t xml:space="preserve"> with cli</w:t>
+      </w:r>
+      <w:r>
+        <w:rPr>
+          <w:rFonts w:ascii="Arial" w:hAnsi="Arial" w:cs="Arial"/>
+          <w:sz w:val="22"/>
+          <w:szCs w:val="22"/>
+        </w:rPr>
+        <w:t>mate</w:t>
+      </w:r>
+      <w:r>
+        <w:rPr>
+          <w:rFonts w:ascii="Arial" w:hAnsi="Arial" w:cs="Arial"/>
+          <w:sz w:val="22"/>
+          <w:szCs w:val="22"/>
+        </w:rPr>
+        <w:t xml:space="preserve"> change. </w:t>
+      </w:r>
+      <w:r>
+        <w:rPr>
+          <w:rFonts w:ascii="Arial" w:hAnsi="Arial" w:cs="Arial"/>
+          <w:sz w:val="22"/>
+          <w:szCs w:val="22"/>
+        </w:rPr>
+        <w:t>R</w:t>
+      </w:r>
+      <w:r>
+        <w:rPr>
+          <w:rFonts w:ascii="Arial" w:hAnsi="Arial" w:cs="Arial"/>
+          <w:sz w:val="22"/>
+          <w:szCs w:val="22"/>
+        </w:rPr>
+        <w:t xml:space="preserve">esearchers and the public are </w:t>
+      </w:r>
+      <w:r>
+        <w:rPr>
+          <w:rFonts w:ascii="Arial" w:hAnsi="Arial" w:cs="Arial"/>
+          <w:sz w:val="22"/>
+          <w:szCs w:val="22"/>
+        </w:rPr>
+        <w:t>recognizing</w:t>
+      </w:r>
+      <w:r>
+        <w:rPr>
+          <w:rFonts w:ascii="Arial" w:hAnsi="Arial" w:cs="Arial"/>
+          <w:sz w:val="22"/>
+          <w:szCs w:val="22"/>
+        </w:rPr>
+        <w:t xml:space="preserve"> the importance of power reliability and</w:t>
+      </w:r>
+      <w:r>
+        <w:rPr>
+          <w:rFonts w:ascii="Arial" w:hAnsi="Arial" w:cs="Arial"/>
+          <w:sz w:val="22"/>
+          <w:szCs w:val="22"/>
+        </w:rPr>
+        <w:t xml:space="preserve"> the</w:t>
+      </w:r>
+      <w:r>
+        <w:rPr>
+          <w:rFonts w:ascii="Arial" w:hAnsi="Arial" w:cs="Arial"/>
+          <w:sz w:val="22"/>
+          <w:szCs w:val="22"/>
+        </w:rPr>
+        <w:t xml:space="preserve"> health consequences of outages</w:t>
+      </w:r>
+      <w:r>
+        <w:rPr>
+          <w:rFonts w:ascii="Arial" w:hAnsi="Arial" w:cs="Arial"/>
+          <w:sz w:val="22"/>
+          <w:szCs w:val="22"/>
+        </w:rPr>
+        <w:t>, especially for vulnerable populations such as children, older adults, and people w</w:t>
+      </w:r>
+      <w:r>
+        <w:rPr>
+          <w:rFonts w:ascii="Arial" w:hAnsi="Arial" w:cs="Arial"/>
+          <w:sz w:val="22"/>
+          <w:szCs w:val="22"/>
+        </w:rPr>
+        <w:t xml:space="preserve">ho rely on </w:t>
+      </w:r>
+      <w:r>
+        <w:rPr>
+          <w:rFonts w:ascii="Arial" w:hAnsi="Arial" w:cs="Arial"/>
+          <w:sz w:val="22"/>
+          <w:szCs w:val="22"/>
+        </w:rPr>
+        <w:t>life-sustaining electricity-</w:t>
+      </w:r>
+      <w:r>
+        <w:rPr>
+          <w:rFonts w:ascii="Arial" w:hAnsi="Arial" w:cs="Arial"/>
+          <w:sz w:val="22"/>
+          <w:szCs w:val="22"/>
+        </w:rPr>
+        <w:t>dependent</w:t>
+      </w:r>
+      <w:r>
+        <w:rPr>
+          <w:rFonts w:ascii="Arial" w:hAnsi="Arial" w:cs="Arial"/>
+          <w:sz w:val="22"/>
+          <w:szCs w:val="22"/>
+        </w:rPr>
+        <w:t xml:space="preserve"> medical equipment</w:t>
+      </w:r>
+      <w:r>
+        <w:rPr>
+          <w:rFonts w:ascii="Arial" w:hAnsi="Arial" w:cs="Arial"/>
+          <w:sz w:val="22"/>
+          <w:szCs w:val="22"/>
+        </w:rPr>
+        <w:t xml:space="preserve">. When outages are caused by climate-driven severe weather events, such as extreme heat or cyclones, health risks may be even </w:t>
+      </w:r>
       <w:commentRangeStart w:id="24"/>
       <w:r>
         <w:rPr>
@@ -17848,170 +18137,9 @@
           <w:sz w:val="22"/>
           <w:szCs w:val="22"/>
         </w:rPr>
-        <w:t>Currently, power outage is understudied</w:t>
-      </w:r>
-      <w:r>
-        <w:rPr>
-          <w:rFonts w:ascii="Arial" w:hAnsi="Arial" w:cs="Arial"/>
-          <w:sz w:val="22"/>
-          <w:szCs w:val="22"/>
-        </w:rPr>
-        <w:t xml:space="preserve"> </w:t>
-      </w:r>
-      <w:r>
-        <w:rPr>
-          <w:rFonts w:ascii="Arial" w:hAnsi="Arial" w:cs="Arial"/>
-          <w:sz w:val="22"/>
-          <w:szCs w:val="22"/>
-        </w:rPr>
-        <w:t>exposure,</w:t>
-      </w:r>
-      <w:r>
-        <w:rPr>
-          <w:rFonts w:ascii="Arial" w:hAnsi="Arial" w:cs="Arial"/>
-          <w:sz w:val="22"/>
-          <w:szCs w:val="22"/>
-        </w:rPr>
-        <w:t xml:space="preserve"> but power outages are increasing in frequency and </w:t>
-      </w:r>
-      <w:r>
-        <w:rPr>
-          <w:rFonts w:ascii="Arial" w:hAnsi="Arial" w:cs="Arial"/>
-          <w:sz w:val="22"/>
-          <w:szCs w:val="22"/>
-        </w:rPr>
-        <w:t>duration</w:t>
-      </w:r>
-      <w:r>
-        <w:rPr>
-          <w:rFonts w:ascii="Arial" w:hAnsi="Arial" w:cs="Arial"/>
-          <w:sz w:val="22"/>
-          <w:szCs w:val="22"/>
-        </w:rPr>
-        <w:t xml:space="preserve"> with cli</w:t>
-      </w:r>
-      <w:r>
-        <w:rPr>
-          <w:rFonts w:ascii="Arial" w:hAnsi="Arial" w:cs="Arial"/>
-          <w:sz w:val="22"/>
-          <w:szCs w:val="22"/>
-        </w:rPr>
-        <w:t>mate</w:t>
-      </w:r>
-      <w:r>
-        <w:rPr>
-          <w:rFonts w:ascii="Arial" w:hAnsi="Arial" w:cs="Arial"/>
-          <w:sz w:val="22"/>
-          <w:szCs w:val="22"/>
-        </w:rPr>
-        <w:t xml:space="preserve"> change. </w:t>
-      </w:r>
-      <w:r>
-        <w:rPr>
-          <w:rFonts w:ascii="Arial" w:hAnsi="Arial" w:cs="Arial"/>
-          <w:sz w:val="22"/>
-          <w:szCs w:val="22"/>
-        </w:rPr>
-        <w:t>R</w:t>
-      </w:r>
-      <w:r>
-        <w:rPr>
-          <w:rFonts w:ascii="Arial" w:hAnsi="Arial" w:cs="Arial"/>
-          <w:sz w:val="22"/>
-          <w:szCs w:val="22"/>
-        </w:rPr>
-        <w:t xml:space="preserve">esearchers and the public are </w:t>
-      </w:r>
-      <w:r>
-        <w:rPr>
-          <w:rFonts w:ascii="Arial" w:hAnsi="Arial" w:cs="Arial"/>
-          <w:sz w:val="22"/>
-          <w:szCs w:val="22"/>
-        </w:rPr>
-        <w:t>recognizing</w:t>
-      </w:r>
-      <w:r>
-        <w:rPr>
-          <w:rFonts w:ascii="Arial" w:hAnsi="Arial" w:cs="Arial"/>
-          <w:sz w:val="22"/>
-          <w:szCs w:val="22"/>
-        </w:rPr>
-        <w:t xml:space="preserve"> the importance of power reliability and</w:t>
-      </w:r>
-      <w:r>
-        <w:rPr>
-          <w:rFonts w:ascii="Arial" w:hAnsi="Arial" w:cs="Arial"/>
-          <w:sz w:val="22"/>
-          <w:szCs w:val="22"/>
-        </w:rPr>
-        <w:t xml:space="preserve"> the</w:t>
-      </w:r>
-      <w:r>
-        <w:rPr>
-          <w:rFonts w:ascii="Arial" w:hAnsi="Arial" w:cs="Arial"/>
-          <w:sz w:val="22"/>
-          <w:szCs w:val="22"/>
-        </w:rPr>
-        <w:t xml:space="preserve"> health consequences of outages</w:t>
-      </w:r>
-      <w:r>
-        <w:rPr>
-          <w:rFonts w:ascii="Arial" w:hAnsi="Arial" w:cs="Arial"/>
-          <w:sz w:val="22"/>
-          <w:szCs w:val="22"/>
-        </w:rPr>
-        <w:t>, especially for vulnerable populations such as children, older adults, and people w</w:t>
-      </w:r>
-      <w:r>
-        <w:rPr>
-          <w:rFonts w:ascii="Arial" w:hAnsi="Arial" w:cs="Arial"/>
-          <w:sz w:val="22"/>
-          <w:szCs w:val="22"/>
-        </w:rPr>
-        <w:t xml:space="preserve">ho rely on </w:t>
-      </w:r>
-      <w:r>
-        <w:rPr>
-          <w:rFonts w:ascii="Arial" w:hAnsi="Arial" w:cs="Arial"/>
-          <w:sz w:val="22"/>
-          <w:szCs w:val="22"/>
-        </w:rPr>
-        <w:t>life-sustaining electricity-</w:t>
-      </w:r>
-      <w:r>
-        <w:rPr>
-          <w:rFonts w:ascii="Arial" w:hAnsi="Arial" w:cs="Arial"/>
-          <w:sz w:val="22"/>
-          <w:szCs w:val="22"/>
-        </w:rPr>
-        <w:t>dependent</w:t>
-      </w:r>
-      <w:r>
-        <w:rPr>
-          <w:rFonts w:ascii="Arial" w:hAnsi="Arial" w:cs="Arial"/>
-          <w:sz w:val="22"/>
-          <w:szCs w:val="22"/>
-        </w:rPr>
-        <w:t xml:space="preserve"> medical equipment</w:t>
-      </w:r>
-      <w:r>
-        <w:rPr>
-          <w:rFonts w:ascii="Arial" w:hAnsi="Arial" w:cs="Arial"/>
-          <w:sz w:val="22"/>
-          <w:szCs w:val="22"/>
-        </w:rPr>
-        <w:t xml:space="preserve">. When outages are caused by climate-driven severe weather events, such as extreme heat or cyclones, health risks may be even </w:t>
-      </w:r>
-      <w:commentRangeStart w:id="25"/>
-      <w:r>
-        <w:rPr>
-          <w:rFonts w:ascii="Arial" w:hAnsi="Arial" w:cs="Arial"/>
-          <w:sz w:val="22"/>
-          <w:szCs w:val="22"/>
-        </w:rPr>
         <w:t>greater</w:t>
       </w:r>
-      <w:commentRangeEnd w:id="25"/>
+      <w:commentRangeEnd w:id="24"/>
       <w:r>
         <w:rPr>
           <w:rFonts w:ascii="Arial" w:hAnsi="Arial" w:cs="Arial"/>
@@ -18051,7 +18179,7 @@
         <w:rPr>
           <w:rStyle w:val="CommentReference"/>
         </w:rPr>
-        <w:commentReference w:id="25"/>
+        <w:commentReference w:id="24"/>
       </w:r>
       <w:r>
         <w:rPr>
@@ -18405,12 +18533,12 @@
         </w:rPr>
         <w:t xml:space="preserve">. </w:t>
       </w:r>
-      <w:commentRangeEnd w:id="24"/>
+      <w:commentRangeEnd w:id="23"/>
       <w:r>
         <w:rPr>
           <w:rStyle w:val="CommentReference"/>
         </w:rPr>
-        <w:commentReference w:id="24"/>
+        <w:commentReference w:id="23"/>
       </w:r>
     </w:p>
     <w:p>
@@ -19470,8 +19598,11 @@
       </w:pPr>
     </w:p>
   </w:comment>
-  <w:comment w:id="8" w:author="Kioumourtzoglou, Marianthi-Anna" w:date="2024-07-29T20:46:00Z" w:initials="MK">
-    <w:p>
+  <w:comment w:id="8" w:author="Heather M" w:date="2024-10-24T15:08:00Z" w:initials="HM">
+    <w:p>
+      <w:pPr>
+        <w:pStyle w:val="CommentText"/>
+      </w:pPr>
       <w:r>
         <w:rPr>
           <w:rStyle w:val="CommentReference"/>
@@ -19479,88 +19610,44 @@
         <w:annotationRef/>
       </w:r>
       <w:r>
-        <w:rPr>
-          <w:color w:val="000000"/>
+        <w:t xml:space="preserve">Changed again let’s review </w:t>
+      </w:r>
+    </w:p>
+  </w:comment>
+  <w:comment w:id="9" w:author="Heather M" w:date="2024-10-24T15:17:00Z" w:initials="HM">
+    <w:p>
+      <w:pPr>
+        <w:pStyle w:val="CommentText"/>
+      </w:pPr>
+      <w:r>
+        <w:rPr>
+          <w:rStyle w:val="CommentReference"/>
+        </w:rPr>
+        <w:annotationRef/>
+      </w:r>
+      <w:r>
+        <w:t>How do we feel about this paragraph/description</w:t>
+      </w:r>
+    </w:p>
+  </w:comment>
+  <w:comment w:id="10" w:author="Joan Casey" w:date="2024-09-27T22:26:00Z" w:initials="JAC">
+    <w:p>
+      <w:r>
+        <w:rPr>
+          <w:rStyle w:val="CommentReference"/>
+        </w:rPr>
+        <w:annotationRef/>
+      </w:r>
+      <w:r>
+        <w:rPr>
           <w:sz w:val="20"/>
           <w:szCs w:val="20"/>
         </w:rPr>
-        <w:t>why is 8-hr relevant for this? in Sebastian’s paper, for example, we showed that it’s the 6-hr before a heart attack that are the most relevant…</w:t>
+        <w:t>You need to add a sentence or two here reminding the reader what you are doing, what data you use, etc.</w:t>
       </w:r>
     </w:p>
   </w:comment>
-  <w:comment w:id="9" w:author="Heather M" w:date="2024-07-31T15:52:00Z" w:initials="HM">
-    <w:p>
-      <w:pPr>
-        <w:pStyle w:val="CommentText"/>
-      </w:pPr>
-      <w:r>
-        <w:rPr>
-          <w:rStyle w:val="CommentReference"/>
-        </w:rPr>
-        <w:annotationRef/>
-      </w:r>
-      <w:r>
-        <w:t>I</w:t>
-      </w:r>
-      <w:r>
-        <w:t xml:space="preserve"> think</w:t>
-      </w:r>
-      <w:r>
-        <w:t xml:space="preserve"> 8+ hours is because we think</w:t>
-      </w:r>
-      <w:r>
-        <w:t xml:space="preserve"> that temperatures would increase indoors after 8 hours and DME would fail. </w:t>
-      </w:r>
-    </w:p>
-  </w:comment>
-  <w:comment w:id="10" w:author="Heather M" w:date="2024-10-13T16:12:00Z" w:initials="HM">
-    <w:p>
-      <w:pPr>
-        <w:pStyle w:val="CommentText"/>
-      </w:pPr>
-      <w:r>
-        <w:rPr>
-          <w:rStyle w:val="CommentReference"/>
-        </w:rPr>
-        <w:annotationRef/>
-      </w:r>
-      <w:r>
-        <w:t>Idk I don’t have a better justification maybe we should talk about this</w:t>
-      </w:r>
-      <w:r>
-        <w:t>. I think that the arg</w:t>
-      </w:r>
-      <w:r>
-        <w:t>u</w:t>
-      </w:r>
-      <w:r>
-        <w:t>ment is maybe that it’s relevant for DME and also heat exposure and cold exposure would matter too at this duration, not that they would not matter at shorter durations</w:t>
-      </w:r>
-    </w:p>
-  </w:comment>
-  <w:comment w:id="11" w:author="Heather M" w:date="2024-10-14T16:19:00Z" w:initials="HM">
-    <w:p>
-      <w:pPr>
-        <w:pStyle w:val="CommentText"/>
-      </w:pPr>
-      <w:r>
-        <w:rPr>
-          <w:rStyle w:val="CommentReference"/>
-        </w:rPr>
-        <w:annotationRef/>
-      </w:r>
-      <w:r>
-        <w:t>Remove heat and col</w:t>
-      </w:r>
-      <w:r>
-        <w:t xml:space="preserve">d </w:t>
-      </w:r>
-      <w:r>
-        <w:t xml:space="preserve">from this sentence </w:t>
-      </w:r>
-    </w:p>
-  </w:comment>
-  <w:comment w:id="12" w:author="Joan Casey" w:date="2024-09-27T22:26:00Z" w:initials="JAC">
+  <w:comment w:id="11" w:author="Joan Casey" w:date="2024-09-27T22:27:00Z" w:initials="JAC">
     <w:p>
       <w:r>
         <w:rPr>
@@ -19573,11 +19660,11 @@
           <w:sz w:val="20"/>
           <w:szCs w:val="20"/>
         </w:rPr>
-        <w:t>You need to add a sentence or two here reminding the reader what you are doing, what data you use, etc.</w:t>
+        <w:t>how many power outages occurred in these 100 counties? how many people lived there. normal “table 1” stuff for the first paragraph of the results.</w:t>
       </w:r>
     </w:p>
   </w:comment>
-  <w:comment w:id="13" w:author="Joan Casey" w:date="2024-09-27T22:27:00Z" w:initials="JAC">
+  <w:comment w:id="12" w:author="Kioumourtzoglou, Marianthi-Anna" w:date="2024-09-30T00:43:00Z" w:initials="MK">
     <w:p>
       <w:r>
         <w:rPr>
@@ -19590,11 +19677,62 @@
           <w:sz w:val="20"/>
           <w:szCs w:val="20"/>
         </w:rPr>
-        <w:t>how many power outages occurred in these 100 counties? how many people lived there. normal “table 1” stuff for the first paragraph of the results.</w:t>
+        <w:t>oh yes! good point!</w:t>
       </w:r>
     </w:p>
   </w:comment>
-  <w:comment w:id="14" w:author="Kioumourtzoglou, Marianthi-Anna" w:date="2024-09-30T00:43:00Z" w:initials="MK">
+  <w:comment w:id="13" w:author="Heather M" w:date="2024-10-13T16:28:00Z" w:initials="HM">
+    <w:p>
+      <w:pPr>
+        <w:pStyle w:val="CommentText"/>
+      </w:pPr>
+      <w:r>
+        <w:rPr>
+          <w:rStyle w:val="CommentReference"/>
+        </w:rPr>
+        <w:annotationRef/>
+      </w:r>
+      <w:r>
+        <w:t>What normally goes in table 1 is this fine</w:t>
+      </w:r>
+      <w:r>
+        <w:t xml:space="preserve">? I added some stuff we should review </w:t>
+      </w:r>
+    </w:p>
+  </w:comment>
+  <w:comment w:id="14" w:author="Heather M" w:date="2024-10-14T16:26:00Z" w:initials="HM">
+    <w:p>
+      <w:pPr>
+        <w:pStyle w:val="CommentText"/>
+      </w:pPr>
+      <w:r>
+        <w:rPr>
+          <w:rStyle w:val="CommentReference"/>
+        </w:rPr>
+        <w:annotationRef/>
+      </w:r>
+      <w:r>
+        <w:t xml:space="preserve">Need some justification that the simulated quantities reflect what’s actually happening </w:t>
+      </w:r>
+    </w:p>
+  </w:comment>
+  <w:comment w:id="15" w:author="Heather M" w:date="2024-10-24T15:18:00Z" w:initials="HM">
+    <w:p>
+      <w:pPr>
+        <w:pStyle w:val="CommentText"/>
+      </w:pPr>
+      <w:r>
+        <w:rPr>
+          <w:rStyle w:val="CommentReference"/>
+        </w:rPr>
+        <w:annotationRef/>
+      </w:r>
+      <w:r>
+        <w:t>added</w:t>
+      </w:r>
+    </w:p>
+  </w:comment>
+  <w:comment w:id="16" w:author="Joan Casey" w:date="2024-09-27T22:39:00Z" w:initials="JAC">
     <w:p>
       <w:r>
         <w:rPr>
@@ -19607,11 +19745,11 @@
           <w:sz w:val="20"/>
           <w:szCs w:val="20"/>
         </w:rPr>
-        <w:t>oh yes! good point!</w:t>
+        <w:t>I think we hsould add two sentences here saying what we recommend people do. this paragraph says we did it but we don’t give marching orders to folks. this info appears in the subsequent paragraphs but requires a bit of searching.</w:t>
       </w:r>
     </w:p>
   </w:comment>
-  <w:comment w:id="15" w:author="Heather M" w:date="2024-10-13T16:28:00Z" w:initials="HM">
+  <w:comment w:id="17" w:author="Heather M" w:date="2024-10-14T12:58:00Z" w:initials="HM">
     <w:p>
       <w:pPr>
         <w:pStyle w:val="CommentText"/>
@@ -19623,14 +19761,11 @@
         <w:annotationRef/>
       </w:r>
       <w:r>
-        <w:t>What normally goes in table 1 is this fine</w:t>
-      </w:r>
-      <w:r>
-        <w:t xml:space="preserve">? I added some stuff we should review </w:t>
+        <w:t>Added, what do we think?</w:t>
       </w:r>
     </w:p>
   </w:comment>
-  <w:comment w:id="16" w:author="Heather M" w:date="2024-10-14T16:26:00Z" w:initials="HM">
+  <w:comment w:id="18" w:author="Heather M" w:date="2024-10-14T16:29:00Z" w:initials="HM">
     <w:p>
       <w:pPr>
         <w:pStyle w:val="CommentText"/>
@@ -19642,11 +19777,47 @@
         <w:annotationRef/>
       </w:r>
       <w:r>
-        <w:t xml:space="preserve">Need some justification that the simulated quantities reflect what’s actually happening </w:t>
-      </w:r>
+        <w:t>‘</w:t>
+      </w:r>
+      <w:r>
+        <w:t>Because underestimating can bias, recommend multiple sensitivity analyses on duration</w:t>
+      </w:r>
+      <w:r>
+        <w:t>’</w:t>
+      </w:r>
+    </w:p>
+    <w:p>
+      <w:pPr>
+        <w:pStyle w:val="CommentText"/>
+      </w:pPr>
+      <w:r>
+        <w:t xml:space="preserve">We observed high levels of bias when spatial units missing more than 50% exp. </w:t>
+      </w:r>
+    </w:p>
+    <w:p>
+      <w:pPr>
+        <w:pStyle w:val="CommentText"/>
+      </w:pPr>
+      <w:r>
+        <w:t>‘</w:t>
+      </w:r>
+      <w:r>
+        <w:t>we also observed that high missingness induces bias, and therefore recommend careful consideration of options -exclu</w:t>
+      </w:r>
+      <w:r>
+        <w:t>d</w:t>
+      </w:r>
+      <w:r>
+        <w:t xml:space="preserve">ing counties missing more than 50% exposure, and following standard practices around missingness </w:t>
+      </w:r>
+    </w:p>
+    <w:p>
+      <w:pPr>
+        <w:pStyle w:val="CommentText"/>
+      </w:pPr>
     </w:p>
   </w:comment>
-  <w:comment w:id="17" w:author="Joan Casey" w:date="2024-09-27T22:39:00Z" w:initials="JAC">
+  <w:comment w:id="19" w:author="Kioumourtzoglou, Marianthi-Anna" w:date="2024-09-30T01:08:00Z" w:initials="MK">
     <w:p>
       <w:r>
         <w:rPr>
@@ -19659,11 +19830,11 @@
           <w:sz w:val="20"/>
           <w:szCs w:val="20"/>
         </w:rPr>
-        <w:t>I think we hsould add two sentences here saying what we recommend people do. this paragraph says we did it but we don’t give marching orders to folks. this info appears in the subsequent paragraphs but requires a bit of searching.</w:t>
+        <w:t>question here — this is obviously a matter of sample size too (as precision always is). Here we picked a specific sample size. This issue would become worse for larger sample sizes (even more precise estimates) and not as bad for smaller sample sizes (less precise estimates). Should we explicitly state this?</w:t>
       </w:r>
     </w:p>
   </w:comment>
-  <w:comment w:id="18" w:author="Heather M" w:date="2024-10-14T12:58:00Z" w:initials="HM">
+  <w:comment w:id="20" w:author="Heather M" w:date="2024-10-13T16:49:00Z" w:initials="HM">
     <w:p>
       <w:pPr>
         <w:pStyle w:val="CommentText"/>
@@ -19675,11 +19846,11 @@
         <w:annotationRef/>
       </w:r>
       <w:r>
-        <w:t>Added, what do we think?</w:t>
+        <w:t>I don’t think we need to comment too much on this idk if anyone cares??</w:t>
       </w:r>
     </w:p>
   </w:comment>
-  <w:comment w:id="19" w:author="Heather M" w:date="2024-10-14T16:29:00Z" w:initials="HM">
+  <w:comment w:id="21" w:author="Heather M" w:date="2024-10-13T16:53:00Z" w:initials="HM">
     <w:p>
       <w:pPr>
         <w:pStyle w:val="CommentText"/>
@@ -19691,47 +19862,33 @@
         <w:annotationRef/>
       </w:r>
       <w:r>
-        <w:t>‘</w:t>
-      </w:r>
-      <w:r>
-        <w:t>Because underestimating can bias, recommend multiple sensitivity analyses on duration</w:t>
-      </w:r>
-      <w:r>
-        <w:t>’</w:t>
-      </w:r>
-    </w:p>
+        <w:t>I don’t think it’s one of the main takeaways of the paper</w:t>
+      </w:r>
+      <w:r>
+        <w:t>. Can we discuss?</w:t>
+      </w:r>
+    </w:p>
+  </w:comment>
+  <w:comment w:id="22" w:author="Heather M" w:date="2024-10-13T16:55:00Z" w:initials="HM">
     <w:p>
       <w:pPr>
         <w:pStyle w:val="CommentText"/>
       </w:pPr>
       <w:r>
-        <w:t xml:space="preserve">We observed high levels of bias when spatial units missing more than 50% exp. </w:t>
-      </w:r>
-    </w:p>
-    <w:p>
-      <w:pPr>
-        <w:pStyle w:val="CommentText"/>
-      </w:pPr>
-      <w:r>
-        <w:t>‘</w:t>
-      </w:r>
-      <w:r>
-        <w:t>we also observed that high missingness induces bias, and therefore recommend careful consideration of options -exclu</w:t>
-      </w:r>
-      <w:r>
-        <w:t>d</w:t>
-      </w:r>
-      <w:r>
-        <w:t xml:space="preserve">ing counties missing more than 50% exposure, and following standard practices around missingness </w:t>
-      </w:r>
-    </w:p>
-    <w:p>
-      <w:pPr>
-        <w:pStyle w:val="CommentText"/>
-      </w:pPr>
+        <w:rPr>
+          <w:rStyle w:val="CommentReference"/>
+        </w:rPr>
+        <w:annotationRef/>
+      </w:r>
+      <w:r>
+        <w:t>But they don’t have substantial missing data. what do we think about this?</w:t>
+      </w:r>
+      <w:r>
+        <w:t xml:space="preserve">i feel like this sentence doesn’t make a huge amount of sense </w:t>
+      </w:r>
     </w:p>
   </w:comment>
-  <w:comment w:id="20" w:author="Kioumourtzoglou, Marianthi-Anna" w:date="2024-09-30T01:08:00Z" w:initials="MK">
+  <w:comment w:id="24" w:author="Joan Casey" w:date="2024-09-27T22:44:00Z" w:initials="JAC">
     <w:p>
       <w:r>
         <w:rPr>
@@ -19744,82 +19901,11 @@
           <w:sz w:val="20"/>
           <w:szCs w:val="20"/>
         </w:rPr>
-        <w:t>question here — this is obviously a matter of sample size too (as precision always is). Here we picked a specific sample size. This issue would become worse for larger sample sizes (even more precise estimates) and not as bad for smaller sample sizes (less precise estimates). Should we explicitly state this?</w:t>
+        <w:t>any studies to cite here? i feel liike one or two has come out. i have no wifi so can’t check.</w:t>
       </w:r>
     </w:p>
   </w:comment>
-  <w:comment w:id="21" w:author="Heather M" w:date="2024-10-13T16:49:00Z" w:initials="HM">
-    <w:p>
-      <w:pPr>
-        <w:pStyle w:val="CommentText"/>
-      </w:pPr>
-      <w:r>
-        <w:rPr>
-          <w:rStyle w:val="CommentReference"/>
-        </w:rPr>
-        <w:annotationRef/>
-      </w:r>
-      <w:r>
-        <w:t>I don’t think we need to comment too much on this idk if anyone cares??</w:t>
-      </w:r>
-    </w:p>
-  </w:comment>
-  <w:comment w:id="22" w:author="Heather M" w:date="2024-10-13T16:53:00Z" w:initials="HM">
-    <w:p>
-      <w:pPr>
-        <w:pStyle w:val="CommentText"/>
-      </w:pPr>
-      <w:r>
-        <w:rPr>
-          <w:rStyle w:val="CommentReference"/>
-        </w:rPr>
-        <w:annotationRef/>
-      </w:r>
-      <w:r>
-        <w:t>I don’t think it’s one of the main takeaways of the paper</w:t>
-      </w:r>
-      <w:r>
-        <w:t>. Can we discuss?</w:t>
-      </w:r>
-    </w:p>
-  </w:comment>
-  <w:comment w:id="23" w:author="Heather M" w:date="2024-10-13T16:55:00Z" w:initials="HM">
-    <w:p>
-      <w:pPr>
-        <w:pStyle w:val="CommentText"/>
-      </w:pPr>
-      <w:r>
-        <w:rPr>
-          <w:rStyle w:val="CommentReference"/>
-        </w:rPr>
-        <w:annotationRef/>
-      </w:r>
-      <w:r>
-        <w:t>But they don’t have substantial missing data. what do we think about this?</w:t>
-      </w:r>
-      <w:r>
-        <w:t xml:space="preserve">i feel like this sentence doesn’t make a huge amount of sense </w:t>
-      </w:r>
-    </w:p>
-  </w:comment>
-  <w:comment w:id="25" w:author="Joan Casey" w:date="2024-09-27T22:44:00Z" w:initials="JAC">
-    <w:p>
-      <w:r>
-        <w:rPr>
-          <w:rStyle w:val="CommentReference"/>
-        </w:rPr>
-        <w:annotationRef/>
-      </w:r>
-      <w:r>
-        <w:rPr>
-          <w:sz w:val="20"/>
-          <w:szCs w:val="20"/>
-        </w:rPr>
-        <w:t>any studies to cite here? i feel liike one or two has come out. i have no wifi so can’t check.</w:t>
-      </w:r>
-    </w:p>
-  </w:comment>
-  <w:comment w:id="24" w:author="Heather M" w:date="2024-10-14T12:58:00Z" w:initials="HM">
+  <w:comment w:id="23" w:author="Heather M" w:date="2024-10-14T12:58:00Z" w:initials="HM">
     <w:p>
       <w:pPr>
         <w:pStyle w:val="CommentText"/>
@@ -19848,15 +19934,14 @@
   <w15:commentEx w15:paraId="164C3FAD" w15:done="0"/>
   <w15:commentEx w15:paraId="74A993FB" w15:paraIdParent="164C3FAD" w15:done="0"/>
   <w15:commentEx w15:paraId="37B900B4" w15:paraIdParent="164C3FAD" w15:done="0"/>
-  <w15:commentEx w15:paraId="542BD69F" w15:done="0"/>
-  <w15:commentEx w15:paraId="137EEBF2" w15:paraIdParent="542BD69F" w15:done="0"/>
-  <w15:commentEx w15:paraId="0FAB9097" w15:paraIdParent="542BD69F" w15:done="0"/>
-  <w15:commentEx w15:paraId="6F20324F" w15:paraIdParent="542BD69F" w15:done="0"/>
+  <w15:commentEx w15:paraId="26E26D2B" w15:paraIdParent="164C3FAD" w15:done="0"/>
+  <w15:commentEx w15:paraId="3743D1DD" w15:done="0"/>
   <w15:commentEx w15:paraId="0CC17C8C" w15:done="0"/>
   <w15:commentEx w15:paraId="75D3B4CA" w15:paraIdParent="0CC17C8C" w15:done="0"/>
   <w15:commentEx w15:paraId="55CB907C" w15:paraIdParent="0CC17C8C" w15:done="0"/>
   <w15:commentEx w15:paraId="37059C11" w15:paraIdParent="0CC17C8C" w15:done="0"/>
   <w15:commentEx w15:paraId="6C2F548F" w15:paraIdParent="0CC17C8C" w15:done="0"/>
+  <w15:commentEx w15:paraId="1E81928D" w15:paraIdParent="0CC17C8C" w15:done="0"/>
   <w15:commentEx w15:paraId="5368A5AD" w15:done="0"/>
   <w15:commentEx w15:paraId="3F45C54B" w15:paraIdParent="5368A5AD" w15:done="0"/>
   <w15:commentEx w15:paraId="4E0A7B42" w15:paraIdParent="5368A5AD" w15:done="0"/>
@@ -19879,15 +19964,14 @@
   <w16cex:commentExtensible w16cex:durableId="71DA9143" w16cex:dateUtc="2024-10-14T16:56:00Z"/>
   <w16cex:commentExtensible w16cex:durableId="0152291B" w16cex:dateUtc="2024-10-14T16:56:00Z"/>
   <w16cex:commentExtensible w16cex:durableId="61E2647E" w16cex:dateUtc="2024-10-14T20:15:00Z"/>
-  <w16cex:commentExtensible w16cex:durableId="1E460F7F" w16cex:dateUtc="2024-07-30T00:46:00Z"/>
-  <w16cex:commentExtensible w16cex:durableId="3B9DD775" w16cex:dateUtc="2024-07-31T19:52:00Z"/>
-  <w16cex:commentExtensible w16cex:durableId="652E5FCF" w16cex:dateUtc="2024-10-13T20:12:00Z"/>
-  <w16cex:commentExtensible w16cex:durableId="3DA007C1" w16cex:dateUtc="2024-10-14T20:19:00Z"/>
+  <w16cex:commentExtensible w16cex:durableId="2477F6E5" w16cex:dateUtc="2024-10-24T19:08:00Z"/>
+  <w16cex:commentExtensible w16cex:durableId="2D0EFD66" w16cex:dateUtc="2024-10-24T19:17:00Z"/>
   <w16cex:commentExtensible w16cex:durableId="57BBCD5F" w16cex:dateUtc="2024-09-28T02:26:00Z"/>
   <w16cex:commentExtensible w16cex:durableId="054824C2" w16cex:dateUtc="2024-09-28T02:27:00Z"/>
   <w16cex:commentExtensible w16cex:durableId="3CEA449B" w16cex:dateUtc="2024-09-29T21:43:00Z"/>
   <w16cex:commentExtensible w16cex:durableId="03A7C395" w16cex:dateUtc="2024-10-13T20:28:00Z"/>
   <w16cex:commentExtensible w16cex:durableId="56137B90" w16cex:dateUtc="2024-10-14T20:26:00Z"/>
+  <w16cex:commentExtensible w16cex:durableId="5621CA10" w16cex:dateUtc="2024-10-24T19:18:00Z"/>
   <w16cex:commentExtensible w16cex:durableId="2E00BE49" w16cex:dateUtc="2024-09-28T02:39:00Z"/>
   <w16cex:commentExtensible w16cex:durableId="29A9D9FE" w16cex:dateUtc="2024-10-14T16:58:00Z"/>
   <w16cex:commentExtensible w16cex:durableId="65F13806" w16cex:dateUtc="2024-10-14T20:29:00Z"/>
@@ -19910,15 +19994,14 @@
   <w16cid:commentId w16cid:paraId="164C3FAD" w16cid:durableId="71DA9143"/>
   <w16cid:commentId w16cid:paraId="74A993FB" w16cid:durableId="0152291B"/>
   <w16cid:commentId w16cid:paraId="37B900B4" w16cid:durableId="61E2647E"/>
-  <w16cid:commentId w16cid:paraId="542BD69F" w16cid:durableId="1E460F7F"/>
-  <w16cid:commentId w16cid:paraId="137EEBF2" w16cid:durableId="3B9DD775"/>
-  <w16cid:commentId w16cid:paraId="0FAB9097" w16cid:durableId="652E5FCF"/>
-  <w16cid:commentId w16cid:paraId="6F20324F" w16cid:durableId="3DA007C1"/>
+  <w16cid:commentId w16cid:paraId="26E26D2B" w16cid:durableId="2477F6E5"/>
+  <w16cid:commentId w16cid:paraId="3743D1DD" w16cid:durableId="2D0EFD66"/>
   <w16cid:commentId w16cid:paraId="0CC17C8C" w16cid:durableId="57BBCD5F"/>
   <w16cid:commentId w16cid:paraId="75D3B4CA" w16cid:durableId="054824C2"/>
   <w16cid:commentId w16cid:paraId="55CB907C" w16cid:durableId="3CEA449B"/>
   <w16cid:commentId w16cid:paraId="37059C11" w16cid:durableId="03A7C395"/>
   <w16cid:commentId w16cid:paraId="6C2F548F" w16cid:durableId="56137B90"/>
+  <w16cid:commentId w16cid:paraId="1E81928D" w16cid:durableId="5621CA10"/>
   <w16cid:commentId w16cid:paraId="5368A5AD" w16cid:durableId="2E00BE49"/>
   <w16cid:commentId w16cid:paraId="3F45C54B" w16cid:durableId="29A9D9FE"/>
   <w16cid:commentId w16cid:paraId="4E0A7B42" w16cid:durableId="65F13806"/>
@@ -25150,11 +25233,11 @@
   <w15:person w15:author="Heather M">
     <w15:presenceInfo w15:providerId="None" w15:userId="Heather M"/>
   </w15:person>
+  <w15:person w15:author="Joan Casey">
+    <w15:presenceInfo w15:providerId="None" w15:userId="Joan Casey"/>
+  </w15:person>
   <w15:person w15:author="Kioumourtzoglou, Marianthi-Anna">
     <w15:presenceInfo w15:providerId="AD" w15:userId="S::mk3961@cumc.columbia.edu::ef378efc-f22b-4963-9cd9-44d2d00bded3"/>
-  </w15:person>
-  <w15:person w15:author="Joan Casey">
-    <w15:presenceInfo w15:providerId="None" w15:userId="Joan Casey"/>
   </w15:person>
 </w15:people>
 </file>

</xml_diff>